<commit_message>
Question - 1 Updated
</commit_message>
<xml_diff>
--- a/Data Mining/Exam/DataminingLabExam.docx
+++ b/Data Mining/Exam/DataminingLabExam.docx
@@ -435,22 +435,113 @@
           <w:szCs w:val="28"/>
         </w:rPr>
       </w:pPr>
-    </w:p>
-    <w:p>
-      <w:pPr>
-        <w:pStyle w:val="ListParagraph"/>
-        <w:rPr>
-          <w:rFonts w:ascii="Georgia" w:hAnsi="Georgia"/>
-          <w:sz w:val="28"/>
-          <w:szCs w:val="28"/>
-        </w:rPr>
-      </w:pPr>
-      <w:r>
-        <w:rPr>
-          <w:rFonts w:ascii="Georgia" w:hAnsi="Georgia"/>
-          <w:sz w:val="28"/>
-          <w:szCs w:val="28"/>
-        </w:rPr>
+      <w:r>
+        <w:rPr>
+          <w:rFonts w:ascii="Georgia" w:hAnsi="Georgia"/>
+          <w:noProof/>
+          <w:sz w:val="28"/>
+          <w:szCs w:val="28"/>
+          <w:lang w:val="en-IN" w:eastAsia="en-IN"/>
+        </w:rPr>
+        <w:drawing>
+          <wp:inline distT="0" distB="0" distL="0" distR="0">
+            <wp:extent cx="5943600" cy="2439035"/>
+            <wp:effectExtent l="0" t="0" r="0" b="0"/>
+            <wp:docPr id="17" name="Picture 17"/>
+            <wp:cNvGraphicFramePr>
+              <a:graphicFrameLocks xmlns:a="http://schemas.openxmlformats.org/drawingml/2006/main" noChangeAspect="1"/>
+            </wp:cNvGraphicFramePr>
+            <a:graphic xmlns:a="http://schemas.openxmlformats.org/drawingml/2006/main">
+              <a:graphicData uri="http://schemas.openxmlformats.org/drawingml/2006/picture">
+                <pic:pic xmlns:pic="http://schemas.openxmlformats.org/drawingml/2006/picture">
+                  <pic:nvPicPr>
+                    <pic:cNvPr id="17" name="8.jpg"/>
+                    <pic:cNvPicPr/>
+                  </pic:nvPicPr>
+                  <pic:blipFill>
+                    <a:blip r:embed="rId6">
+                      <a:extLst>
+                        <a:ext uri="{28A0092B-C50C-407E-A947-70E740481C1C}">
+                          <a14:useLocalDpi xmlns:a14="http://schemas.microsoft.com/office/drawing/2010/main" val="0"/>
+                        </a:ext>
+                      </a:extLst>
+                    </a:blip>
+                    <a:stretch>
+                      <a:fillRect/>
+                    </a:stretch>
+                  </pic:blipFill>
+                  <pic:spPr>
+                    <a:xfrm>
+                      <a:off x="0" y="0"/>
+                      <a:ext cx="5943600" cy="2439035"/>
+                    </a:xfrm>
+                    <a:prstGeom prst="rect">
+                      <a:avLst/>
+                    </a:prstGeom>
+                  </pic:spPr>
+                </pic:pic>
+              </a:graphicData>
+            </a:graphic>
+          </wp:inline>
+        </w:drawing>
+      </w:r>
+    </w:p>
+    <w:p>
+      <w:pPr>
+        <w:pStyle w:val="ListParagraph"/>
+        <w:rPr>
+          <w:rFonts w:ascii="Georgia" w:hAnsi="Georgia"/>
+          <w:sz w:val="28"/>
+          <w:szCs w:val="28"/>
+        </w:rPr>
+      </w:pPr>
+    </w:p>
+    <w:p>
+      <w:pPr>
+        <w:pStyle w:val="ListParagraph"/>
+        <w:rPr>
+          <w:rFonts w:ascii="Georgia" w:hAnsi="Georgia"/>
+          <w:sz w:val="28"/>
+          <w:szCs w:val="28"/>
+        </w:rPr>
+      </w:pPr>
+    </w:p>
+    <w:p>
+      <w:pPr>
+        <w:pStyle w:val="ListParagraph"/>
+        <w:rPr>
+          <w:rFonts w:ascii="Georgia" w:hAnsi="Georgia"/>
+          <w:sz w:val="28"/>
+          <w:szCs w:val="28"/>
+        </w:rPr>
+      </w:pPr>
+    </w:p>
+    <w:p>
+      <w:pPr>
+        <w:pStyle w:val="ListParagraph"/>
+        <w:rPr>
+          <w:rFonts w:ascii="Georgia" w:hAnsi="Georgia"/>
+          <w:sz w:val="28"/>
+          <w:szCs w:val="28"/>
+        </w:rPr>
+      </w:pPr>
+    </w:p>
+    <w:p>
+      <w:pPr>
+        <w:pStyle w:val="ListParagraph"/>
+        <w:rPr>
+          <w:rFonts w:ascii="Georgia" w:hAnsi="Georgia"/>
+          <w:sz w:val="28"/>
+          <w:szCs w:val="28"/>
+        </w:rPr>
+      </w:pPr>
+      <w:r>
+        <w:rPr>
+          <w:rFonts w:ascii="Georgia" w:hAnsi="Georgia"/>
+          <w:sz w:val="28"/>
+          <w:szCs w:val="28"/>
+        </w:rPr>
+        <w:lastRenderedPageBreak/>
         <w:t>Summary for 2</w:t>
       </w:r>
       <w:r>
@@ -498,16 +589,6 @@
           <w:szCs w:val="28"/>
         </w:rPr>
       </w:pPr>
-    </w:p>
-    <w:p>
-      <w:pPr>
-        <w:pStyle w:val="ListParagraph"/>
-        <w:rPr>
-          <w:rFonts w:ascii="Georgia" w:hAnsi="Georgia"/>
-          <w:sz w:val="28"/>
-          <w:szCs w:val="28"/>
-        </w:rPr>
-      </w:pPr>
       <w:r>
         <w:rPr>
           <w:rFonts w:ascii="Georgia" w:hAnsi="Georgia"/>
@@ -516,7 +597,6 @@
           <w:szCs w:val="28"/>
           <w:lang w:val="en-IN" w:eastAsia="en-IN"/>
         </w:rPr>
-        <w:lastRenderedPageBreak/>
         <w:drawing>
           <wp:inline distT="0" distB="0" distL="0" distR="0">
             <wp:extent cx="5943600" cy="4549775"/>
@@ -533,7 +613,7 @@
                     <pic:cNvPicPr/>
                   </pic:nvPicPr>
                   <pic:blipFill>
-                    <a:blip r:embed="rId6">
+                    <a:blip r:embed="rId7">
                       <a:extLst>
                         <a:ext uri="{28A0092B-C50C-407E-A947-70E740481C1C}">
                           <a14:useLocalDpi xmlns:a14="http://schemas.microsoft.com/office/drawing/2010/main" val="0"/>
@@ -565,6 +645,66 @@
         <w:pStyle w:val="ListParagraph"/>
         <w:rPr>
           <w:rFonts w:ascii="Georgia" w:hAnsi="Georgia"/>
+          <w:sz w:val="28"/>
+          <w:szCs w:val="28"/>
+        </w:rPr>
+      </w:pPr>
+      <w:r>
+        <w:rPr>
+          <w:rFonts w:ascii="Georgia" w:hAnsi="Georgia"/>
+          <w:noProof/>
+          <w:sz w:val="28"/>
+          <w:szCs w:val="28"/>
+          <w:lang w:val="en-IN" w:eastAsia="en-IN"/>
+        </w:rPr>
+        <w:drawing>
+          <wp:inline distT="0" distB="0" distL="0" distR="0">
+            <wp:extent cx="5943600" cy="2357755"/>
+            <wp:effectExtent l="0" t="0" r="0" b="4445"/>
+            <wp:docPr id="18" name="Picture 18"/>
+            <wp:cNvGraphicFramePr>
+              <a:graphicFrameLocks xmlns:a="http://schemas.openxmlformats.org/drawingml/2006/main" noChangeAspect="1"/>
+            </wp:cNvGraphicFramePr>
+            <a:graphic xmlns:a="http://schemas.openxmlformats.org/drawingml/2006/main">
+              <a:graphicData uri="http://schemas.openxmlformats.org/drawingml/2006/picture">
+                <pic:pic xmlns:pic="http://schemas.openxmlformats.org/drawingml/2006/picture">
+                  <pic:nvPicPr>
+                    <pic:cNvPr id="18" name="9.jpg"/>
+                    <pic:cNvPicPr/>
+                  </pic:nvPicPr>
+                  <pic:blipFill>
+                    <a:blip r:embed="rId8">
+                      <a:extLst>
+                        <a:ext uri="{28A0092B-C50C-407E-A947-70E740481C1C}">
+                          <a14:useLocalDpi xmlns:a14="http://schemas.microsoft.com/office/drawing/2010/main" val="0"/>
+                        </a:ext>
+                      </a:extLst>
+                    </a:blip>
+                    <a:stretch>
+                      <a:fillRect/>
+                    </a:stretch>
+                  </pic:blipFill>
+                  <pic:spPr>
+                    <a:xfrm>
+                      <a:off x="0" y="0"/>
+                      <a:ext cx="5943600" cy="2357755"/>
+                    </a:xfrm>
+                    <a:prstGeom prst="rect">
+                      <a:avLst/>
+                    </a:prstGeom>
+                  </pic:spPr>
+                </pic:pic>
+              </a:graphicData>
+            </a:graphic>
+          </wp:inline>
+        </w:drawing>
+      </w:r>
+    </w:p>
+    <w:p>
+      <w:pPr>
+        <w:pStyle w:val="ListParagraph"/>
+        <w:rPr>
+          <w:rFonts w:ascii="Georgia" w:hAnsi="Georgia"/>
           <w:bCs/>
           <w:sz w:val="28"/>
           <w:szCs w:val="28"/>
@@ -578,7 +718,17 @@
           <w:szCs w:val="28"/>
         </w:rPr>
         <w:br/>
-        <w:t>c) Compute the same quantities in part b on the entire data set and show your answers. How much do they differ from your answers in part b? Do you find any significant difference between two sample values like mean in comparison with entire data? If so what explanation you can give for that?</w:t>
+        <w:t xml:space="preserve">c) Compute the same quantities in part b on the entire data set and show your answers. How much do they differ from your answers in part b? Do you find any significant difference between two sample </w:t>
+      </w:r>
+      <w:r>
+        <w:rPr>
+          <w:rFonts w:ascii="Georgia" w:hAnsi="Georgia"/>
+          <w:bCs/>
+          <w:sz w:val="28"/>
+          <w:szCs w:val="28"/>
+        </w:rPr>
+        <w:lastRenderedPageBreak/>
+        <w:t>values like mean in comparison with entire data? If so what explanation you can give for that?</w:t>
       </w:r>
     </w:p>
     <w:p>
@@ -665,7 +815,6 @@
           <w:szCs w:val="28"/>
           <w:lang w:val="en-IN" w:eastAsia="en-IN"/>
         </w:rPr>
-        <w:lastRenderedPageBreak/>
         <w:drawing>
           <wp:inline distT="0" distB="0" distL="0" distR="0">
             <wp:extent cx="5943600" cy="4655185"/>
@@ -682,7 +831,7 @@
                     <pic:cNvPicPr/>
                   </pic:nvPicPr>
                   <pic:blipFill>
-                    <a:blip r:embed="rId7">
+                    <a:blip r:embed="rId9">
                       <a:extLst>
                         <a:ext uri="{28A0092B-C50C-407E-A947-70E740481C1C}">
                           <a14:useLocalDpi xmlns:a14="http://schemas.microsoft.com/office/drawing/2010/main" val="0"/>
@@ -714,6 +863,77 @@
         <w:pStyle w:val="ListParagraph"/>
         <w:rPr>
           <w:rFonts w:ascii="Georgia" w:hAnsi="Georgia"/>
+          <w:sz w:val="28"/>
+          <w:szCs w:val="28"/>
+        </w:rPr>
+      </w:pPr>
+    </w:p>
+    <w:p>
+      <w:pPr>
+        <w:pStyle w:val="ListParagraph"/>
+        <w:rPr>
+          <w:rFonts w:ascii="Georgia" w:hAnsi="Georgia"/>
+          <w:sz w:val="28"/>
+          <w:szCs w:val="28"/>
+        </w:rPr>
+      </w:pPr>
+      <w:r>
+        <w:rPr>
+          <w:rFonts w:ascii="Georgia" w:hAnsi="Georgia"/>
+          <w:noProof/>
+          <w:sz w:val="28"/>
+          <w:szCs w:val="28"/>
+          <w:lang w:val="en-IN" w:eastAsia="en-IN"/>
+        </w:rPr>
+        <w:lastRenderedPageBreak/>
+        <w:drawing>
+          <wp:inline distT="0" distB="0" distL="0" distR="0">
+            <wp:extent cx="5943600" cy="2399030"/>
+            <wp:effectExtent l="0" t="0" r="0" b="1270"/>
+            <wp:docPr id="16" name="Picture 16"/>
+            <wp:cNvGraphicFramePr>
+              <a:graphicFrameLocks xmlns:a="http://schemas.openxmlformats.org/drawingml/2006/main" noChangeAspect="1"/>
+            </wp:cNvGraphicFramePr>
+            <a:graphic xmlns:a="http://schemas.openxmlformats.org/drawingml/2006/main">
+              <a:graphicData uri="http://schemas.openxmlformats.org/drawingml/2006/picture">
+                <pic:pic xmlns:pic="http://schemas.openxmlformats.org/drawingml/2006/picture">
+                  <pic:nvPicPr>
+                    <pic:cNvPr id="16" name="7.jpg"/>
+                    <pic:cNvPicPr/>
+                  </pic:nvPicPr>
+                  <pic:blipFill>
+                    <a:blip r:embed="rId10">
+                      <a:extLst>
+                        <a:ext uri="{28A0092B-C50C-407E-A947-70E740481C1C}">
+                          <a14:useLocalDpi xmlns:a14="http://schemas.microsoft.com/office/drawing/2010/main" val="0"/>
+                        </a:ext>
+                      </a:extLst>
+                    </a:blip>
+                    <a:stretch>
+                      <a:fillRect/>
+                    </a:stretch>
+                  </pic:blipFill>
+                  <pic:spPr>
+                    <a:xfrm>
+                      <a:off x="0" y="0"/>
+                      <a:ext cx="5943600" cy="2399030"/>
+                    </a:xfrm>
+                    <a:prstGeom prst="rect">
+                      <a:avLst/>
+                    </a:prstGeom>
+                  </pic:spPr>
+                </pic:pic>
+              </a:graphicData>
+            </a:graphic>
+          </wp:inline>
+        </w:drawing>
+      </w:r>
+    </w:p>
+    <w:p>
+      <w:pPr>
+        <w:pStyle w:val="ListParagraph"/>
+        <w:rPr>
+          <w:rFonts w:ascii="Georgia" w:hAnsi="Georgia"/>
           <w:bCs/>
           <w:sz w:val="28"/>
           <w:szCs w:val="28"/>
@@ -787,7 +1007,6 @@
           <w:szCs w:val="28"/>
           <w:lang w:val="en-IN" w:eastAsia="en-IN"/>
         </w:rPr>
-        <w:lastRenderedPageBreak/>
         <w:drawing>
           <wp:inline distT="0" distB="0" distL="0" distR="0">
             <wp:extent cx="5695950" cy="3362325"/>
@@ -804,7 +1023,7 @@
                     <pic:cNvPicPr/>
                   </pic:nvPicPr>
                   <pic:blipFill>
-                    <a:blip r:embed="rId8">
+                    <a:blip r:embed="rId11">
                       <a:extLst>
                         <a:ext uri="{28A0092B-C50C-407E-A947-70E740481C1C}">
                           <a14:useLocalDpi xmlns:a14="http://schemas.microsoft.com/office/drawing/2010/main" val="0"/>
@@ -878,6 +1097,7 @@
           <w:sz w:val="28"/>
           <w:szCs w:val="28"/>
         </w:rPr>
+        <w:lastRenderedPageBreak/>
         <w:t>Do the same thing by using Excel. Show your Excel commands.</w:t>
       </w:r>
       <w:r>
@@ -919,7 +1139,6 @@
           <w:szCs w:val="28"/>
           <w:lang w:val="en-IN" w:eastAsia="en-IN"/>
         </w:rPr>
-        <w:lastRenderedPageBreak/>
         <w:drawing>
           <wp:inline distT="0" distB="0" distL="0" distR="0">
             <wp:extent cx="5695950" cy="3495675"/>
@@ -936,7 +1155,7 @@
                     <pic:cNvPicPr/>
                   </pic:nvPicPr>
                   <pic:blipFill>
-                    <a:blip r:embed="rId9">
+                    <a:blip r:embed="rId12">
                       <a:extLst>
                         <a:ext uri="{28A0092B-C50C-407E-A947-70E740481C1C}">
                           <a14:useLocalDpi xmlns:a14="http://schemas.microsoft.com/office/drawing/2010/main" val="0"/>
@@ -996,7 +1215,7 @@
                     <pic:cNvPicPr/>
                   </pic:nvPicPr>
                   <pic:blipFill>
-                    <a:blip r:embed="rId10">
+                    <a:blip r:embed="rId13">
                       <a:extLst>
                         <a:ext uri="{28A0092B-C50C-407E-A947-70E740481C1C}">
                           <a14:useLocalDpi xmlns:a14="http://schemas.microsoft.com/office/drawing/2010/main" val="0"/>
@@ -1084,7 +1303,6 @@
           <w:sz w:val="28"/>
           <w:szCs w:val="28"/>
         </w:rPr>
-        <w:lastRenderedPageBreak/>
         <w:t xml:space="preserve">Implement </w:t>
       </w:r>
       <w:proofErr w:type="spellStart"/>
@@ -2045,7 +2263,7 @@
                     <pic:cNvPicPr/>
                   </pic:nvPicPr>
                   <pic:blipFill>
-                    <a:blip r:embed="rId11">
+                    <a:blip r:embed="rId14">
                       <a:extLst>
                         <a:ext uri="{28A0092B-C50C-407E-A947-70E740481C1C}">
                           <a14:useLocalDpi xmlns:a14="http://schemas.microsoft.com/office/drawing/2010/main" val="0"/>
@@ -2074,6 +2292,174 @@
     </w:p>
     <w:p>
       <w:pPr>
+        <w:pStyle w:val="ListParagraph"/>
+        <w:rPr>
+          <w:rFonts w:ascii="Georgia" w:hAnsi="Georgia"/>
+          <w:bCs/>
+          <w:sz w:val="28"/>
+          <w:szCs w:val="28"/>
+        </w:rPr>
+      </w:pPr>
+    </w:p>
+    <w:p>
+      <w:pPr>
+        <w:pStyle w:val="ListParagraph"/>
+        <w:rPr>
+          <w:rFonts w:ascii="Georgia" w:hAnsi="Georgia"/>
+          <w:bCs/>
+          <w:sz w:val="28"/>
+          <w:szCs w:val="28"/>
+        </w:rPr>
+      </w:pPr>
+      <w:r>
+        <w:rPr>
+          <w:rFonts w:ascii="Georgia" w:hAnsi="Georgia"/>
+          <w:bCs/>
+          <w:noProof/>
+          <w:sz w:val="28"/>
+          <w:szCs w:val="28"/>
+          <w:lang w:val="en-IN" w:eastAsia="en-IN"/>
+        </w:rPr>
+        <w:lastRenderedPageBreak/>
+        <w:drawing>
+          <wp:inline distT="0" distB="0" distL="0" distR="0">
+            <wp:extent cx="3810000" cy="5943600"/>
+            <wp:effectExtent l="0" t="0" r="0" b="0"/>
+            <wp:docPr id="13" name="Picture 13"/>
+            <wp:cNvGraphicFramePr>
+              <a:graphicFrameLocks xmlns:a="http://schemas.openxmlformats.org/drawingml/2006/main" noChangeAspect="1"/>
+            </wp:cNvGraphicFramePr>
+            <a:graphic xmlns:a="http://schemas.openxmlformats.org/drawingml/2006/main">
+              <a:graphicData uri="http://schemas.openxmlformats.org/drawingml/2006/picture">
+                <pic:pic xmlns:pic="http://schemas.openxmlformats.org/drawingml/2006/picture">
+                  <pic:nvPicPr>
+                    <pic:cNvPr id="13" name="2.jpg"/>
+                    <pic:cNvPicPr/>
+                  </pic:nvPicPr>
+                  <pic:blipFill>
+                    <a:blip r:embed="rId15">
+                      <a:extLst>
+                        <a:ext uri="{28A0092B-C50C-407E-A947-70E740481C1C}">
+                          <a14:useLocalDpi xmlns:a14="http://schemas.microsoft.com/office/drawing/2010/main" val="0"/>
+                        </a:ext>
+                      </a:extLst>
+                    </a:blip>
+                    <a:stretch>
+                      <a:fillRect/>
+                    </a:stretch>
+                  </pic:blipFill>
+                  <pic:spPr>
+                    <a:xfrm>
+                      <a:off x="0" y="0"/>
+                      <a:ext cx="3810000" cy="5943600"/>
+                    </a:xfrm>
+                    <a:prstGeom prst="rect">
+                      <a:avLst/>
+                    </a:prstGeom>
+                  </pic:spPr>
+                </pic:pic>
+              </a:graphicData>
+            </a:graphic>
+          </wp:inline>
+        </w:drawing>
+      </w:r>
+    </w:p>
+    <w:p>
+      <w:pPr>
+        <w:pStyle w:val="ListParagraph"/>
+        <w:rPr>
+          <w:rFonts w:ascii="Georgia" w:hAnsi="Georgia"/>
+          <w:bCs/>
+          <w:sz w:val="28"/>
+          <w:szCs w:val="28"/>
+        </w:rPr>
+      </w:pPr>
+    </w:p>
+    <w:p>
+      <w:pPr>
+        <w:pStyle w:val="ListParagraph"/>
+        <w:rPr>
+          <w:rFonts w:ascii="Georgia" w:hAnsi="Georgia"/>
+          <w:bCs/>
+          <w:sz w:val="28"/>
+          <w:szCs w:val="28"/>
+        </w:rPr>
+      </w:pPr>
+      <w:r>
+        <w:rPr>
+          <w:rFonts w:ascii="Georgia" w:hAnsi="Georgia"/>
+          <w:bCs/>
+          <w:noProof/>
+          <w:sz w:val="28"/>
+          <w:szCs w:val="28"/>
+          <w:lang w:val="en-IN" w:eastAsia="en-IN"/>
+        </w:rPr>
+        <w:lastRenderedPageBreak/>
+        <w:drawing>
+          <wp:inline distT="0" distB="0" distL="0" distR="0">
+            <wp:extent cx="3829050" cy="5410200"/>
+            <wp:effectExtent l="0" t="0" r="0" b="0"/>
+            <wp:docPr id="14" name="Picture 14"/>
+            <wp:cNvGraphicFramePr>
+              <a:graphicFrameLocks xmlns:a="http://schemas.openxmlformats.org/drawingml/2006/main" noChangeAspect="1"/>
+            </wp:cNvGraphicFramePr>
+            <a:graphic xmlns:a="http://schemas.openxmlformats.org/drawingml/2006/main">
+              <a:graphicData uri="http://schemas.openxmlformats.org/drawingml/2006/picture">
+                <pic:pic xmlns:pic="http://schemas.openxmlformats.org/drawingml/2006/picture">
+                  <pic:nvPicPr>
+                    <pic:cNvPr id="14" name="3.jpg"/>
+                    <pic:cNvPicPr/>
+                  </pic:nvPicPr>
+                  <pic:blipFill>
+                    <a:blip r:embed="rId16">
+                      <a:extLst>
+                        <a:ext uri="{28A0092B-C50C-407E-A947-70E740481C1C}">
+                          <a14:useLocalDpi xmlns:a14="http://schemas.microsoft.com/office/drawing/2010/main" val="0"/>
+                        </a:ext>
+                      </a:extLst>
+                    </a:blip>
+                    <a:stretch>
+                      <a:fillRect/>
+                    </a:stretch>
+                  </pic:blipFill>
+                  <pic:spPr>
+                    <a:xfrm>
+                      <a:off x="0" y="0"/>
+                      <a:ext cx="3829050" cy="5410200"/>
+                    </a:xfrm>
+                    <a:prstGeom prst="rect">
+                      <a:avLst/>
+                    </a:prstGeom>
+                  </pic:spPr>
+                </pic:pic>
+              </a:graphicData>
+            </a:graphic>
+          </wp:inline>
+        </w:drawing>
+      </w:r>
+    </w:p>
+    <w:p>
+      <w:pPr>
+        <w:rPr>
+          <w:rFonts w:ascii="Georgia" w:hAnsi="Georgia"/>
+          <w:bCs/>
+          <w:sz w:val="28"/>
+          <w:szCs w:val="28"/>
+        </w:rPr>
+      </w:pPr>
+    </w:p>
+    <w:p>
+      <w:pPr>
+        <w:rPr>
+          <w:rFonts w:ascii="Georgia" w:hAnsi="Georgia"/>
+          <w:bCs/>
+          <w:sz w:val="28"/>
+          <w:szCs w:val="28"/>
+        </w:rPr>
+      </w:pPr>
+    </w:p>
+    <w:p>
+      <w:pPr>
         <w:rPr>
           <w:rFonts w:ascii="Georgia" w:hAnsi="Georgia"/>
           <w:bCs/>
@@ -2182,7 +2568,7 @@
         </w:rPr>
         <w:t xml:space="preserve"> provided at </w:t>
       </w:r>
-      <w:hyperlink r:id="rId12">
+      <w:hyperlink r:id="rId17">
         <w:r>
           <w:rPr>
             <w:rStyle w:val="InternetLink"/>
@@ -2304,7 +2690,7 @@
                     <pic:cNvPicPr/>
                   </pic:nvPicPr>
                   <pic:blipFill>
-                    <a:blip r:embed="rId13">
+                    <a:blip r:embed="rId18">
                       <a:extLst>
                         <a:ext uri="{28A0092B-C50C-407E-A947-70E740481C1C}">
                           <a14:useLocalDpi xmlns:a14="http://schemas.microsoft.com/office/drawing/2010/main" val="0"/>
@@ -2443,7 +2829,7 @@
           <w:szCs w:val="28"/>
         </w:rPr>
       </w:pPr>
-      <w:hyperlink r:id="rId14">
+      <w:hyperlink r:id="rId19">
         <w:r>
           <w:rPr>
             <w:rStyle w:val="InternetLink"/>
@@ -2731,7 +3117,7 @@
         </w:rPr>
         <w:t xml:space="preserve"> at </w:t>
       </w:r>
-      <w:hyperlink r:id="rId15">
+      <w:hyperlink r:id="rId20">
         <w:r>
           <w:rPr>
             <w:rStyle w:val="InternetLink"/>
@@ -2807,7 +3193,7 @@
                     <pic:cNvPicPr/>
                   </pic:nvPicPr>
                   <pic:blipFill>
-                    <a:blip r:embed="rId16">
+                    <a:blip r:embed="rId21">
                       <a:extLst>
                         <a:ext uri="{28A0092B-C50C-407E-A947-70E740481C1C}">
                           <a14:useLocalDpi xmlns:a14="http://schemas.microsoft.com/office/drawing/2010/main" val="0"/>
@@ -2967,7 +3353,6 @@
           <w:szCs w:val="28"/>
         </w:rPr>
       </w:pPr>
-      <w:bookmarkStart w:id="41" w:name="_GoBack"/>
       <w:r>
         <w:rPr>
           <w:rFonts w:ascii="Georgia" w:hAnsi="Georgia"/>
@@ -2992,7 +3377,7 @@
                     <pic:cNvPicPr/>
                   </pic:nvPicPr>
                   <pic:blipFill>
-                    <a:blip r:embed="rId17">
+                    <a:blip r:embed="rId22">
                       <a:extLst>
                         <a:ext uri="{28A0092B-C50C-407E-A947-70E740481C1C}">
                           <a14:useLocalDpi xmlns:a14="http://schemas.microsoft.com/office/drawing/2010/main" val="0"/>
@@ -3018,7 +3403,6 @@
           </wp:inline>
         </w:drawing>
       </w:r>
-      <w:bookmarkEnd w:id="41"/>
     </w:p>
     <w:p>
       <w:pPr>
@@ -3156,10 +3540,9 @@
           <w:szCs w:val="28"/>
           <w:lang w:val="en-IN" w:eastAsia="en-IN"/>
         </w:rPr>
-        <w:lastRenderedPageBreak/>
         <w:drawing>
           <wp:inline distT="0" distB="0" distL="0" distR="0">
-            <wp:extent cx="1143000" cy="5086350"/>
+            <wp:extent cx="1143000" cy="4705350"/>
             <wp:effectExtent l="0" t="0" r="0" b="0"/>
             <wp:docPr id="10" name="Picture 10"/>
             <wp:cNvGraphicFramePr>
@@ -3173,7 +3556,7 @@
                     <pic:cNvPicPr/>
                   </pic:nvPicPr>
                   <pic:blipFill>
-                    <a:blip r:embed="rId18">
+                    <a:blip r:embed="rId23">
                       <a:extLst>
                         <a:ext uri="{28A0092B-C50C-407E-A947-70E740481C1C}">
                           <a14:useLocalDpi xmlns:a14="http://schemas.microsoft.com/office/drawing/2010/main" val="0"/>
@@ -3187,7 +3570,7 @@
                   <pic:spPr>
                     <a:xfrm>
                       <a:off x="0" y="0"/>
-                      <a:ext cx="1143000" cy="5086350"/>
+                      <a:ext cx="1143000" cy="4705350"/>
                     </a:xfrm>
                     <a:prstGeom prst="rect">
                       <a:avLst/>
@@ -3199,6 +3582,8 @@
           </wp:inline>
         </w:drawing>
       </w:r>
+      <w:bookmarkStart w:id="41" w:name="_GoBack"/>
+      <w:bookmarkEnd w:id="41"/>
     </w:p>
     <w:p>
       <w:pPr>
@@ -3842,6 +4227,7 @@
   <w:style w:type="character" w:default="1" w:styleId="DefaultParagraphFont">
     <w:name w:val="Default Paragraph Font"/>
     <w:uiPriority w:val="1"/>
+    <w:semiHidden/>
     <w:unhideWhenUsed/>
   </w:style>
   <w:style w:type="table" w:default="1" w:styleId="TableNormal">

</xml_diff>